<commit_message>
Alterações finais da página inicial
</commit_message>
<xml_diff>
--- a/Documentação/6tracker_documentacao.docx
+++ b/Documentação/6tracker_documentacao.docx
@@ -403,11 +403,24 @@
     </w:p>
     <w:p>
       <w:pPr>
-        <w:pStyle w:val="PargrafodaLista"/>
+        <w:pStyle w:val="Ttulo1"/>
         <w:numPr>
           <w:ilvl w:val="0"/>
-          <w:numId w:val="13"/>
+          <w:numId w:val="16"/>
         </w:numPr>
+        <w:rPr>
+          <w:lang w:eastAsia="pt-BR"/>
+        </w:rPr>
+      </w:pPr>
+      <w:r>
+        <w:rPr>
+          <w:lang w:eastAsia="pt-BR"/>
+        </w:rPr>
+        <w:t>Contexto</w:t>
+      </w:r>
+    </w:p>
+    <w:p>
+      <w:pPr>
         <w:jc w:val="both"/>
         <w:rPr>
           <w:kern w:val="36"/>
@@ -416,29 +429,9 @@
           <w:lang w:eastAsia="pt-BR"/>
         </w:rPr>
       </w:pPr>
-      <w:r>
-        <w:rPr>
-          <w:kern w:val="36"/>
-          <w:sz w:val="32"/>
-          <w:szCs w:val="32"/>
-          <w:lang w:eastAsia="pt-BR"/>
-        </w:rPr>
-        <w:t>Contexto</w:t>
-      </w:r>
     </w:p>
     <w:p>
       <w:pPr>
-        <w:jc w:val="both"/>
-        <w:rPr>
-          <w:kern w:val="36"/>
-          <w:sz w:val="32"/>
-          <w:szCs w:val="32"/>
-          <w:lang w:eastAsia="pt-BR"/>
-        </w:rPr>
-      </w:pPr>
-    </w:p>
-    <w:p>
-      <w:pPr>
         <w:ind w:firstLine="708"/>
         <w:rPr>
           <w:lang w:eastAsia="pt-BR"/>
@@ -547,7 +540,6 @@
         <w:t xml:space="preserve">, </w:t>
       </w:r>
       <w:proofErr w:type="spellStart"/>
-      <w:proofErr w:type="gramStart"/>
       <w:r>
         <w:rPr>
           <w:lang w:eastAsia="pt-BR"/>
@@ -555,7 +547,6 @@
         <w:t>etc</w:t>
       </w:r>
       <w:proofErr w:type="spellEnd"/>
-      <w:proofErr w:type="gramEnd"/>
       <w:r>
         <w:rPr>
           <w:lang w:eastAsia="pt-BR"/>
@@ -787,14 +778,7 @@
           <w:kern w:val="36"/>
           <w:lang w:eastAsia="pt-BR"/>
         </w:rPr>
-        <w:t>d</w:t>
-      </w:r>
-      <w:r>
-        <w:rPr>
-          <w:kern w:val="36"/>
-          <w:lang w:eastAsia="pt-BR"/>
-        </w:rPr>
-        <w:t xml:space="preserve">a irreparável </w:t>
+        <w:t xml:space="preserve">da irreparável </w:t>
       </w:r>
       <w:r>
         <w:rPr>
@@ -939,27 +923,25 @@
     </w:p>
     <w:p>
       <w:pPr>
-        <w:rPr>
-          <w:sz w:val="24"/>
-          <w:szCs w:val="24"/>
-          <w:lang w:eastAsia="pt-BR"/>
-        </w:rPr>
-      </w:pPr>
-      <w:r>
-        <w:rPr>
-          <w:kern w:val="36"/>
-          <w:sz w:val="24"/>
-          <w:szCs w:val="24"/>
-          <w:lang w:eastAsia="pt-BR"/>
-        </w:rPr>
-        <w:lastRenderedPageBreak/>
-        <w:t xml:space="preserve">1.2 </w:t>
-      </w:r>
-      <w:r>
-        <w:rPr>
-          <w:kern w:val="36"/>
-          <w:sz w:val="24"/>
-          <w:szCs w:val="24"/>
+        <w:pStyle w:val="Ttulo4"/>
+        <w:rPr>
+          <w:lang w:eastAsia="pt-BR"/>
+        </w:rPr>
+      </w:pPr>
+      <w:r>
+        <w:rPr>
+          <w:lang w:eastAsia="pt-BR"/>
+        </w:rPr>
+        <w:t>1.2</w:t>
+      </w:r>
+      <w:r>
+        <w:rPr>
+          <w:lang w:eastAsia="pt-BR"/>
+        </w:rPr>
+        <w:t xml:space="preserve"> </w:t>
+      </w:r>
+      <w:r>
+        <w:rPr>
           <w:lang w:eastAsia="pt-BR"/>
         </w:rPr>
         <w:t>Nosso papel</w:t>
@@ -1054,27 +1036,19 @@
     </w:p>
     <w:p>
       <w:pPr>
-        <w:rPr>
-          <w:kern w:val="36"/>
-          <w:sz w:val="24"/>
-          <w:szCs w:val="24"/>
-          <w:lang w:eastAsia="pt-BR"/>
-        </w:rPr>
-      </w:pPr>
-      <w:r>
-        <w:rPr>
-          <w:kern w:val="36"/>
-          <w:sz w:val="24"/>
-          <w:szCs w:val="24"/>
+        <w:pStyle w:val="Ttulo4"/>
+        <w:rPr>
+          <w:lang w:eastAsia="pt-BR"/>
+        </w:rPr>
+      </w:pPr>
+      <w:r>
+        <w:rPr>
           <w:lang w:eastAsia="pt-BR"/>
         </w:rPr>
         <w:t xml:space="preserve">1.3 </w:t>
       </w:r>
       <w:r>
         <w:rPr>
-          <w:kern w:val="36"/>
-          <w:sz w:val="24"/>
-          <w:szCs w:val="24"/>
           <w:lang w:eastAsia="pt-BR"/>
         </w:rPr>
         <w:t>Por que nosso monitoramento é tão importante?</w:t>
@@ -1238,24 +1212,17 @@
     </w:p>
     <w:p>
       <w:pPr>
-        <w:pStyle w:val="PargrafodaLista"/>
+        <w:pStyle w:val="Ttulo2"/>
         <w:numPr>
           <w:ilvl w:val="0"/>
-          <w:numId w:val="12"/>
+          <w:numId w:val="16"/>
         </w:numPr>
-        <w:jc w:val="both"/>
-        <w:rPr>
-          <w:kern w:val="36"/>
-          <w:sz w:val="32"/>
-          <w:szCs w:val="32"/>
-          <w:lang w:eastAsia="pt-BR"/>
-        </w:rPr>
-      </w:pPr>
-      <w:r>
-        <w:rPr>
-          <w:kern w:val="36"/>
-          <w:sz w:val="32"/>
-          <w:szCs w:val="32"/>
+        <w:rPr>
+          <w:lang w:eastAsia="pt-BR"/>
+        </w:rPr>
+      </w:pPr>
+      <w:r>
+        <w:rPr>
           <w:lang w:eastAsia="pt-BR"/>
         </w:rPr>
         <w:t>Justificativa</w:t>
@@ -1263,6 +1230,13 @@
     </w:p>
     <w:p>
       <w:pPr>
+        <w:rPr>
+          <w:lang w:eastAsia="pt-BR"/>
+        </w:rPr>
+      </w:pPr>
+    </w:p>
+    <w:p>
+      <w:pPr>
         <w:ind w:firstLine="435"/>
         <w:jc w:val="both"/>
         <w:rPr>
@@ -1297,24 +1271,17 @@
     </w:p>
     <w:p>
       <w:pPr>
-        <w:pStyle w:val="PargrafodaLista"/>
+        <w:pStyle w:val="Ttulo2"/>
         <w:numPr>
           <w:ilvl w:val="0"/>
-          <w:numId w:val="12"/>
+          <w:numId w:val="16"/>
         </w:numPr>
-        <w:jc w:val="both"/>
-        <w:rPr>
-          <w:kern w:val="36"/>
-          <w:sz w:val="32"/>
-          <w:szCs w:val="32"/>
-          <w:lang w:eastAsia="pt-BR"/>
-        </w:rPr>
-      </w:pPr>
-      <w:r>
-        <w:rPr>
-          <w:kern w:val="36"/>
-          <w:sz w:val="32"/>
-          <w:szCs w:val="32"/>
+        <w:rPr>
+          <w:lang w:eastAsia="pt-BR"/>
+        </w:rPr>
+      </w:pPr>
+      <w:r>
+        <w:rPr>
           <w:lang w:eastAsia="pt-BR"/>
         </w:rPr>
         <w:t>Objetivos</w:t>
@@ -1530,14 +1497,12 @@
     </w:p>
     <w:p>
       <w:pPr>
-        <w:pStyle w:val="PargrafodaLista"/>
+        <w:pStyle w:val="Ttulo2"/>
         <w:numPr>
           <w:ilvl w:val="0"/>
-          <w:numId w:val="14"/>
+          <w:numId w:val="16"/>
         </w:numPr>
-        <w:jc w:val="both"/>
-        <w:rPr>
-          <w:kern w:val="36"/>
+        <w:rPr>
           <w:sz w:val="28"/>
           <w:szCs w:val="28"/>
           <w:lang w:eastAsia="pt-BR"/>
@@ -1545,9 +1510,6 @@
       </w:pPr>
       <w:r>
         <w:rPr>
-          <w:kern w:val="36"/>
-          <w:sz w:val="32"/>
-          <w:szCs w:val="32"/>
           <w:lang w:eastAsia="pt-BR"/>
         </w:rPr>
         <w:t>Premissas</w:t>
@@ -1780,435 +1742,10 @@
         </w:rPr>
       </w:pPr>
     </w:p>
-    <w:p>
-      <w:pPr>
-        <w:jc w:val="both"/>
-        <w:rPr>
-          <w:rFonts w:cstheme="minorHAnsi"/>
-          <w:lang w:eastAsia="pt-BR"/>
-        </w:rPr>
-      </w:pPr>
-    </w:p>
-    <w:p>
-      <w:pPr>
-        <w:jc w:val="both"/>
-        <w:rPr>
-          <w:lang w:eastAsia="pt-BR"/>
-        </w:rPr>
-      </w:pPr>
-    </w:p>
-    <w:p>
-      <w:pPr>
-        <w:pStyle w:val="PargrafodaLista"/>
-        <w:numPr>
-          <w:ilvl w:val="0"/>
-          <w:numId w:val="14"/>
-        </w:numPr>
-        <w:jc w:val="both"/>
-        <w:rPr>
-          <w:kern w:val="36"/>
-          <w:sz w:val="28"/>
-          <w:szCs w:val="28"/>
-          <w:lang w:eastAsia="pt-BR"/>
-        </w:rPr>
-      </w:pPr>
-      <w:r>
-        <w:rPr>
-          <w:kern w:val="36"/>
-          <w:sz w:val="28"/>
-          <w:szCs w:val="28"/>
-          <w:lang w:eastAsia="pt-BR"/>
-        </w:rPr>
-        <w:t>Restrições</w:t>
-      </w:r>
-    </w:p>
-    <w:p>
-      <w:pPr>
-        <w:jc w:val="both"/>
-        <w:rPr>
-          <w:kern w:val="36"/>
-          <w:lang w:eastAsia="pt-BR"/>
-        </w:rPr>
-      </w:pPr>
-      <w:r>
-        <w:rPr>
-          <w:kern w:val="36"/>
-          <w:lang w:eastAsia="pt-BR"/>
-        </w:rPr>
-        <w:t>•</w:t>
-      </w:r>
-      <w:r>
-        <w:rPr>
-          <w:kern w:val="36"/>
-          <w:lang w:eastAsia="pt-BR"/>
-        </w:rPr>
-        <w:t xml:space="preserve"> </w:t>
-      </w:r>
-      <w:r>
-        <w:rPr>
-          <w:kern w:val="36"/>
-          <w:lang w:eastAsia="pt-BR"/>
-        </w:rPr>
-        <w:t xml:space="preserve">O programa não deve ser alterado por </w:t>
-      </w:r>
-      <w:r>
-        <w:rPr>
-          <w:kern w:val="36"/>
-          <w:lang w:eastAsia="pt-BR"/>
-        </w:rPr>
-        <w:t>quaisquer usuários</w:t>
-      </w:r>
-      <w:r>
-        <w:rPr>
-          <w:kern w:val="36"/>
-          <w:lang w:eastAsia="pt-BR"/>
-        </w:rPr>
-        <w:t>.</w:t>
-      </w:r>
-    </w:p>
-    <w:p>
-      <w:pPr>
-        <w:jc w:val="both"/>
-        <w:rPr>
-          <w:kern w:val="36"/>
-          <w:lang w:eastAsia="pt-BR"/>
-        </w:rPr>
-      </w:pPr>
-      <w:r>
-        <w:rPr>
-          <w:kern w:val="36"/>
-          <w:lang w:eastAsia="pt-BR"/>
-        </w:rPr>
-        <w:t>•</w:t>
-      </w:r>
-      <w:r>
-        <w:rPr>
-          <w:kern w:val="36"/>
-          <w:lang w:eastAsia="pt-BR"/>
-        </w:rPr>
-        <w:t xml:space="preserve"> </w:t>
-      </w:r>
-      <w:r>
-        <w:rPr>
-          <w:kern w:val="36"/>
-          <w:lang w:eastAsia="pt-BR"/>
-        </w:rPr>
-        <w:t>O sistema de monitoramento não deve comprometer a privacidade dos clientes, coletando apenas dados relevantes para o desempenho do hardware.</w:t>
-      </w:r>
-    </w:p>
-    <w:p>
-      <w:pPr>
-        <w:jc w:val="both"/>
-        <w:rPr>
-          <w:sz w:val="16"/>
-          <w:szCs w:val="16"/>
-          <w:lang w:eastAsia="pt-BR"/>
-        </w:rPr>
-      </w:pPr>
-      <w:r>
-        <w:rPr>
-          <w:kern w:val="36"/>
-          <w:lang w:eastAsia="pt-BR"/>
-        </w:rPr>
-        <w:t>•</w:t>
-      </w:r>
-      <w:r>
-        <w:rPr>
-          <w:kern w:val="36"/>
-          <w:lang w:eastAsia="pt-BR"/>
-        </w:rPr>
-        <w:t xml:space="preserve"> O sistema não será responsável pela comunicação entre os funcionários.</w:t>
-      </w:r>
-    </w:p>
-    <w:p>
-      <w:pPr>
-        <w:jc w:val="both"/>
-        <w:rPr>
-          <w:sz w:val="16"/>
-          <w:szCs w:val="16"/>
-          <w:lang w:eastAsia="pt-BR"/>
-        </w:rPr>
-      </w:pPr>
-      <w:r>
-        <w:rPr>
-          <w:kern w:val="36"/>
-          <w:lang w:eastAsia="pt-BR"/>
-        </w:rPr>
-        <w:t>•</w:t>
-      </w:r>
-      <w:r>
-        <w:rPr>
-          <w:kern w:val="36"/>
-          <w:lang w:eastAsia="pt-BR"/>
-        </w:rPr>
-        <w:t xml:space="preserve"> </w:t>
-      </w:r>
-      <w:r>
-        <w:rPr>
-          <w:rFonts w:eastAsia="Times New Roman" w:cstheme="minorHAnsi"/>
-          <w:color w:val="242424"/>
-          <w:lang w:eastAsia="pt-BR"/>
-        </w:rPr>
-        <w:t>A plataforma irá somente notificar não reagindo e parando qualquer processo</w:t>
-      </w:r>
-      <w:r>
-        <w:rPr>
-          <w:rFonts w:eastAsia="Times New Roman" w:cstheme="minorHAnsi"/>
-          <w:color w:val="242424"/>
-          <w:lang w:eastAsia="pt-BR"/>
-        </w:rPr>
-        <w:t>.</w:t>
-      </w:r>
-    </w:p>
-    <w:p>
-      <w:pPr>
-        <w:shd w:val="clear" w:color="auto" w:fill="FFFFFF"/>
-        <w:spacing w:after="0" w:line="240" w:lineRule="auto"/>
-        <w:textAlignment w:val="baseline"/>
-        <w:rPr>
-          <w:rFonts w:eastAsia="Times New Roman" w:cstheme="minorHAnsi"/>
-          <w:color w:val="242424"/>
-          <w:lang w:eastAsia="pt-BR"/>
-        </w:rPr>
-      </w:pPr>
-      <w:r>
-        <w:rPr>
-          <w:kern w:val="36"/>
-          <w:lang w:eastAsia="pt-BR"/>
-        </w:rPr>
-        <w:t>•</w:t>
-      </w:r>
-      <w:r>
-        <w:rPr>
-          <w:kern w:val="36"/>
-          <w:lang w:eastAsia="pt-BR"/>
-        </w:rPr>
-        <w:t xml:space="preserve"> </w:t>
-      </w:r>
-      <w:r>
-        <w:rPr>
-          <w:rFonts w:eastAsia="Times New Roman" w:cstheme="minorHAnsi"/>
-          <w:color w:val="242424"/>
-          <w:lang w:eastAsia="pt-BR"/>
-        </w:rPr>
-        <w:t>Será monitorado somente</w:t>
-      </w:r>
-      <w:r>
-        <w:rPr>
-          <w:rFonts w:eastAsia="Times New Roman" w:cstheme="minorHAnsi"/>
-          <w:color w:val="242424"/>
-          <w:lang w:eastAsia="pt-BR"/>
-        </w:rPr>
-        <w:t xml:space="preserve"> dos componentes de hardware.</w:t>
-      </w:r>
-    </w:p>
-    <w:p>
-      <w:pPr>
-        <w:jc w:val="both"/>
-        <w:rPr>
-          <w:sz w:val="16"/>
-          <w:szCs w:val="16"/>
-          <w:lang w:eastAsia="pt-BR"/>
-        </w:rPr>
-      </w:pPr>
-    </w:p>
-    <w:p>
-      <w:pPr>
-        <w:jc w:val="both"/>
-        <w:rPr>
-          <w:sz w:val="16"/>
-          <w:szCs w:val="16"/>
-          <w:lang w:eastAsia="pt-BR"/>
-        </w:rPr>
-      </w:pPr>
-    </w:p>
-    <w:p>
-      <w:pPr>
-        <w:pStyle w:val="PargrafodaLista"/>
-        <w:numPr>
-          <w:ilvl w:val="0"/>
-          <w:numId w:val="14"/>
-        </w:numPr>
-        <w:jc w:val="both"/>
-        <w:rPr>
-          <w:kern w:val="36"/>
-          <w:sz w:val="32"/>
-          <w:szCs w:val="32"/>
-          <w:lang w:eastAsia="pt-BR"/>
-        </w:rPr>
-      </w:pPr>
-      <w:r>
-        <w:rPr>
-          <w:kern w:val="36"/>
-          <w:sz w:val="32"/>
-          <w:szCs w:val="32"/>
-          <w:lang w:eastAsia="pt-BR"/>
-        </w:rPr>
-        <w:t>Escopo</w:t>
-      </w:r>
-    </w:p>
-    <w:p>
-      <w:pPr>
-        <w:jc w:val="both"/>
-        <w:rPr>
-          <w:kern w:val="36"/>
-          <w:sz w:val="16"/>
-          <w:szCs w:val="16"/>
-          <w:lang w:eastAsia="pt-BR"/>
-        </w:rPr>
-      </w:pPr>
-    </w:p>
-    <w:p>
-      <w:pPr>
-        <w:jc w:val="both"/>
-        <w:rPr>
-          <w:kern w:val="36"/>
-          <w:lang w:eastAsia="pt-BR"/>
-        </w:rPr>
-      </w:pPr>
-      <w:r>
-        <w:rPr>
-          <w:kern w:val="36"/>
-          <w:lang w:eastAsia="pt-BR"/>
-        </w:rPr>
-        <w:t>Para o acesso na plataforma o responsável pela empresa deve fazer seu cadastro, na qual as informações serão armazenadas em um banco de dados e validadas durante o login.</w:t>
-      </w:r>
-    </w:p>
-    <w:p>
-      <w:pPr>
-        <w:jc w:val="both"/>
-        <w:rPr>
-          <w:kern w:val="36"/>
-          <w:lang w:eastAsia="pt-BR"/>
-        </w:rPr>
-      </w:pPr>
-      <w:r>
-        <w:rPr>
-          <w:kern w:val="36"/>
-          <w:lang w:eastAsia="pt-BR"/>
-        </w:rPr>
-        <w:t>O responsável terá acesso a um formulário para cadastrar seus funcionários.</w:t>
-      </w:r>
-    </w:p>
-    <w:p>
-      <w:pPr>
-        <w:jc w:val="both"/>
-        <w:rPr>
-          <w:kern w:val="36"/>
-          <w:lang w:eastAsia="pt-BR"/>
-        </w:rPr>
-      </w:pPr>
-      <w:r>
-        <w:rPr>
-          <w:kern w:val="36"/>
-          <w:lang w:eastAsia="pt-BR"/>
-        </w:rPr>
-        <w:t xml:space="preserve">Nosso site </w:t>
-      </w:r>
-      <w:proofErr w:type="spellStart"/>
-      <w:r>
-        <w:rPr>
-          <w:kern w:val="36"/>
-          <w:lang w:eastAsia="pt-BR"/>
-        </w:rPr>
-        <w:t>disponbilizará</w:t>
-      </w:r>
-      <w:proofErr w:type="spellEnd"/>
-      <w:r>
-        <w:rPr>
-          <w:kern w:val="36"/>
-          <w:lang w:eastAsia="pt-BR"/>
-        </w:rPr>
-        <w:t xml:space="preserve"> uma plataforma onde o administrador terá acesso às informações de hardware do servidor do estado que a empresa se localiza e seus funcionários terão acesso ao ambiente do estado onde se encontram.</w:t>
-      </w:r>
-    </w:p>
-    <w:p>
-      <w:pPr>
-        <w:jc w:val="both"/>
-        <w:rPr>
-          <w:kern w:val="36"/>
-          <w:lang w:eastAsia="pt-BR"/>
-        </w:rPr>
-      </w:pPr>
-      <w:proofErr w:type="gramStart"/>
-      <w:r>
-        <w:rPr>
-          <w:kern w:val="36"/>
-          <w:lang w:eastAsia="pt-BR"/>
-        </w:rPr>
-        <w:t>O usuários</w:t>
-      </w:r>
-      <w:proofErr w:type="gramEnd"/>
-      <w:r>
-        <w:rPr>
-          <w:kern w:val="36"/>
-          <w:lang w:eastAsia="pt-BR"/>
-        </w:rPr>
-        <w:t xml:space="preserve"> receberão alertas quando um possível vazamento de dados ocorrer.</w:t>
-      </w:r>
-    </w:p>
-    <w:p>
-      <w:pPr>
-        <w:jc w:val="both"/>
-        <w:rPr>
-          <w:kern w:val="36"/>
-          <w:sz w:val="16"/>
-          <w:szCs w:val="16"/>
-          <w:lang w:eastAsia="pt-BR"/>
-        </w:rPr>
-      </w:pPr>
-    </w:p>
-    <w:p>
-      <w:pPr>
-        <w:jc w:val="both"/>
-        <w:rPr>
-          <w:kern w:val="36"/>
-          <w:sz w:val="16"/>
-          <w:szCs w:val="16"/>
-          <w:lang w:eastAsia="pt-BR"/>
-        </w:rPr>
-      </w:pPr>
-    </w:p>
-    <w:p>
-      <w:pPr>
-        <w:jc w:val="both"/>
-        <w:rPr>
-          <w:kern w:val="36"/>
-          <w:lang w:eastAsia="pt-BR"/>
-        </w:rPr>
-      </w:pPr>
-    </w:p>
-    <w:p>
-      <w:pPr>
-        <w:jc w:val="both"/>
-        <w:rPr>
-          <w:kern w:val="36"/>
-          <w:lang w:eastAsia="pt-BR"/>
-        </w:rPr>
-      </w:pPr>
-    </w:p>
-    <w:p>
-      <w:pPr>
-        <w:jc w:val="both"/>
-        <w:rPr>
-          <w:kern w:val="36"/>
-          <w:lang w:eastAsia="pt-BR"/>
-        </w:rPr>
-      </w:pPr>
-    </w:p>
-    <w:p>
-      <w:pPr>
-        <w:jc w:val="both"/>
-        <w:rPr>
-          <w:kern w:val="36"/>
-          <w:lang w:eastAsia="pt-BR"/>
-        </w:rPr>
-      </w:pPr>
-    </w:p>
     <w:tbl>
       <w:tblPr>
+        <w:tblpPr w:leftFromText="141" w:rightFromText="141" w:vertAnchor="text" w:horzAnchor="margin" w:tblpXSpec="center" w:tblpY="305"/>
         <w:tblW w:w="11199" w:type="dxa"/>
-        <w:tblInd w:w="-1418" w:type="dxa"/>
         <w:tblCellMar>
           <w:top w:w="15" w:type="dxa"/>
           <w:left w:w="70" w:type="dxa"/>
@@ -3056,7 +2593,6 @@
                 <w:color w:val="000000"/>
                 <w:lang w:eastAsia="pt-BR"/>
               </w:rPr>
-              <w:lastRenderedPageBreak/>
               <w:t>Tela Inicial - home</w:t>
             </w:r>
           </w:p>
@@ -6472,44 +6008,446 @@
       </w:tr>
     </w:tbl>
     <w:p>
-      <w:r>
-        <w:t>Integrantes do grupo:</w:t>
-      </w:r>
+      <w:pPr>
+        <w:jc w:val="both"/>
+        <w:rPr>
+          <w:rFonts w:cstheme="minorHAnsi"/>
+          <w:lang w:eastAsia="pt-BR"/>
+        </w:rPr>
+      </w:pPr>
     </w:p>
     <w:p>
-      <w:r>
-        <w:t>-Bruna Bizaroli Rasmussen</w:t>
-      </w:r>
+      <w:pPr>
+        <w:jc w:val="both"/>
+        <w:rPr>
+          <w:lang w:eastAsia="pt-BR"/>
+        </w:rPr>
+      </w:pPr>
     </w:p>
     <w:p>
-      <w:r>
-        <w:t>-Simone Lopes</w:t>
+      <w:pPr>
+        <w:pStyle w:val="Ttulo2"/>
+        <w:numPr>
+          <w:ilvl w:val="0"/>
+          <w:numId w:val="16"/>
+        </w:numPr>
+        <w:rPr>
+          <w:lang w:eastAsia="pt-BR"/>
+        </w:rPr>
+      </w:pPr>
+      <w:r>
+        <w:rPr>
+          <w:lang w:eastAsia="pt-BR"/>
+        </w:rPr>
+        <w:t>Restrições</w:t>
       </w:r>
     </w:p>
     <w:p>
-      <w:r>
-        <w:lastRenderedPageBreak/>
-        <w:t>-Yan Coutinho</w:t>
+      <w:pPr>
+        <w:jc w:val="both"/>
+        <w:rPr>
+          <w:kern w:val="36"/>
+          <w:lang w:eastAsia="pt-BR"/>
+        </w:rPr>
+      </w:pPr>
+      <w:r>
+        <w:rPr>
+          <w:kern w:val="36"/>
+          <w:lang w:eastAsia="pt-BR"/>
+        </w:rPr>
+        <w:t>•</w:t>
+      </w:r>
+      <w:r>
+        <w:rPr>
+          <w:kern w:val="36"/>
+          <w:lang w:eastAsia="pt-BR"/>
+        </w:rPr>
+        <w:t xml:space="preserve"> </w:t>
+      </w:r>
+      <w:r>
+        <w:rPr>
+          <w:kern w:val="36"/>
+          <w:lang w:eastAsia="pt-BR"/>
+        </w:rPr>
+        <w:t xml:space="preserve">O programa não deve ser alterado por </w:t>
+      </w:r>
+      <w:r>
+        <w:rPr>
+          <w:kern w:val="36"/>
+          <w:lang w:eastAsia="pt-BR"/>
+        </w:rPr>
+        <w:t>quaisquer usuários</w:t>
+      </w:r>
+      <w:r>
+        <w:rPr>
+          <w:kern w:val="36"/>
+          <w:lang w:eastAsia="pt-BR"/>
+        </w:rPr>
+        <w:t>.</w:t>
       </w:r>
     </w:p>
     <w:p>
-      <w:r>
-        <w:t>-</w:t>
-      </w:r>
-      <w:proofErr w:type="spellStart"/>
-      <w:r>
-        <w:t>Kaick</w:t>
-      </w:r>
-      <w:proofErr w:type="spellEnd"/>
-      <w:r>
+      <w:pPr>
+        <w:jc w:val="both"/>
+        <w:rPr>
+          <w:kern w:val="36"/>
+          <w:lang w:eastAsia="pt-BR"/>
+        </w:rPr>
+      </w:pPr>
+      <w:r>
+        <w:rPr>
+          <w:kern w:val="36"/>
+          <w:lang w:eastAsia="pt-BR"/>
+        </w:rPr>
+        <w:t>•</w:t>
+      </w:r>
+      <w:r>
+        <w:rPr>
+          <w:kern w:val="36"/>
+          <w:lang w:eastAsia="pt-BR"/>
+        </w:rPr>
         <w:t xml:space="preserve"> </w:t>
       </w:r>
       <w:r>
-        <w:t>Senes Barbosa</w:t>
+        <w:rPr>
+          <w:kern w:val="36"/>
+          <w:lang w:eastAsia="pt-BR"/>
+        </w:rPr>
+        <w:t>O sistema de monitoramento não deve comprometer a privacidade dos clientes, coletando apenas dados relevantes para o desempenho do hardware.</w:t>
       </w:r>
     </w:p>
     <w:p>
-      <w:r>
+      <w:pPr>
+        <w:jc w:val="both"/>
+        <w:rPr>
+          <w:sz w:val="16"/>
+          <w:szCs w:val="16"/>
+          <w:lang w:eastAsia="pt-BR"/>
+        </w:rPr>
+      </w:pPr>
+      <w:r>
+        <w:rPr>
+          <w:kern w:val="36"/>
+          <w:lang w:eastAsia="pt-BR"/>
+        </w:rPr>
+        <w:t>•</w:t>
+      </w:r>
+      <w:r>
+        <w:rPr>
+          <w:kern w:val="36"/>
+          <w:lang w:eastAsia="pt-BR"/>
+        </w:rPr>
+        <w:t xml:space="preserve"> O sistema não será responsável pela comunicação entre os funcionários.</w:t>
+      </w:r>
+    </w:p>
+    <w:p>
+      <w:pPr>
+        <w:jc w:val="both"/>
+        <w:rPr>
+          <w:sz w:val="16"/>
+          <w:szCs w:val="16"/>
+          <w:lang w:eastAsia="pt-BR"/>
+        </w:rPr>
+      </w:pPr>
+      <w:r>
+        <w:rPr>
+          <w:kern w:val="36"/>
+          <w:lang w:eastAsia="pt-BR"/>
+        </w:rPr>
+        <w:t>•</w:t>
+      </w:r>
+      <w:r>
+        <w:rPr>
+          <w:kern w:val="36"/>
+          <w:lang w:eastAsia="pt-BR"/>
+        </w:rPr>
+        <w:t xml:space="preserve"> </w:t>
+      </w:r>
+      <w:r>
+        <w:rPr>
+          <w:rFonts w:eastAsia="Times New Roman" w:cstheme="minorHAnsi"/>
+          <w:color w:val="242424"/>
+          <w:lang w:eastAsia="pt-BR"/>
+        </w:rPr>
+        <w:t>A plataforma irá somente notificar não reagindo e parando qualquer processo</w:t>
+      </w:r>
+      <w:r>
+        <w:rPr>
+          <w:rFonts w:eastAsia="Times New Roman" w:cstheme="minorHAnsi"/>
+          <w:color w:val="242424"/>
+          <w:lang w:eastAsia="pt-BR"/>
+        </w:rPr>
+        <w:t>.</w:t>
+      </w:r>
+    </w:p>
+    <w:p>
+      <w:pPr>
+        <w:shd w:val="clear" w:color="auto" w:fill="FFFFFF"/>
+        <w:spacing w:after="0" w:line="240" w:lineRule="auto"/>
+        <w:textAlignment w:val="baseline"/>
+        <w:rPr>
+          <w:rFonts w:eastAsia="Times New Roman" w:cstheme="minorHAnsi"/>
+          <w:color w:val="242424"/>
+          <w:lang w:eastAsia="pt-BR"/>
+        </w:rPr>
+      </w:pPr>
+      <w:r>
+        <w:rPr>
+          <w:kern w:val="36"/>
+          <w:lang w:eastAsia="pt-BR"/>
+        </w:rPr>
+        <w:t>•</w:t>
+      </w:r>
+      <w:r>
+        <w:rPr>
+          <w:kern w:val="36"/>
+          <w:lang w:eastAsia="pt-BR"/>
+        </w:rPr>
+        <w:t xml:space="preserve"> </w:t>
+      </w:r>
+      <w:r>
+        <w:rPr>
+          <w:rFonts w:eastAsia="Times New Roman" w:cstheme="minorHAnsi"/>
+          <w:color w:val="242424"/>
+          <w:lang w:eastAsia="pt-BR"/>
+        </w:rPr>
+        <w:t>Será monitorado somente</w:t>
+      </w:r>
+      <w:r>
+        <w:rPr>
+          <w:rFonts w:eastAsia="Times New Roman" w:cstheme="minorHAnsi"/>
+          <w:color w:val="242424"/>
+          <w:lang w:eastAsia="pt-BR"/>
+        </w:rPr>
+        <w:t xml:space="preserve"> dos componentes de hardware.</w:t>
+      </w:r>
+    </w:p>
+    <w:p>
+      <w:pPr>
+        <w:jc w:val="both"/>
+        <w:rPr>
+          <w:sz w:val="16"/>
+          <w:szCs w:val="16"/>
+          <w:lang w:eastAsia="pt-BR"/>
+        </w:rPr>
+      </w:pPr>
+    </w:p>
+    <w:p>
+      <w:pPr>
+        <w:jc w:val="both"/>
+        <w:rPr>
+          <w:sz w:val="16"/>
+          <w:szCs w:val="16"/>
+          <w:lang w:eastAsia="pt-BR"/>
+        </w:rPr>
+      </w:pPr>
+    </w:p>
+    <w:p>
+      <w:pPr>
+        <w:pStyle w:val="Ttulo2"/>
+        <w:numPr>
+          <w:ilvl w:val="0"/>
+          <w:numId w:val="16"/>
+        </w:numPr>
+        <w:rPr>
+          <w:lang w:eastAsia="pt-BR"/>
+        </w:rPr>
+      </w:pPr>
+      <w:r>
+        <w:rPr>
+          <w:lang w:eastAsia="pt-BR"/>
+        </w:rPr>
+        <w:t>Escopo</w:t>
+      </w:r>
+    </w:p>
+    <w:p>
+      <w:pPr>
+        <w:jc w:val="both"/>
+        <w:rPr>
+          <w:kern w:val="36"/>
+          <w:sz w:val="16"/>
+          <w:szCs w:val="16"/>
+          <w:lang w:eastAsia="pt-BR"/>
+        </w:rPr>
+      </w:pPr>
+    </w:p>
+    <w:p>
+      <w:pPr>
+        <w:jc w:val="both"/>
+        <w:rPr>
+          <w:kern w:val="36"/>
+          <w:lang w:eastAsia="pt-BR"/>
+        </w:rPr>
+      </w:pPr>
+      <w:r>
+        <w:rPr>
+          <w:kern w:val="36"/>
+          <w:lang w:eastAsia="pt-BR"/>
+        </w:rPr>
+        <w:t>Para o acesso na plataforma o responsável pela empresa deve fazer seu cadastro, na qual as informações serão armazenadas em um banco de dados e validadas durante o login.</w:t>
+      </w:r>
+    </w:p>
+    <w:p>
+      <w:pPr>
+        <w:jc w:val="both"/>
+        <w:rPr>
+          <w:kern w:val="36"/>
+          <w:lang w:eastAsia="pt-BR"/>
+        </w:rPr>
+      </w:pPr>
+      <w:r>
+        <w:rPr>
+          <w:kern w:val="36"/>
+          <w:lang w:eastAsia="pt-BR"/>
+        </w:rPr>
+        <w:t>O responsável terá acesso a um formulário para cadastrar seus funcionários.</w:t>
+      </w:r>
+    </w:p>
+    <w:p>
+      <w:pPr>
+        <w:jc w:val="both"/>
+        <w:rPr>
+          <w:kern w:val="36"/>
+          <w:lang w:eastAsia="pt-BR"/>
+        </w:rPr>
+      </w:pPr>
+      <w:r>
+        <w:rPr>
+          <w:kern w:val="36"/>
+          <w:lang w:eastAsia="pt-BR"/>
+        </w:rPr>
+        <w:t xml:space="preserve">Nosso site </w:t>
+      </w:r>
+      <w:proofErr w:type="spellStart"/>
+      <w:r>
+        <w:rPr>
+          <w:kern w:val="36"/>
+          <w:lang w:eastAsia="pt-BR"/>
+        </w:rPr>
+        <w:t>disponbilizará</w:t>
+      </w:r>
+      <w:proofErr w:type="spellEnd"/>
+      <w:r>
+        <w:rPr>
+          <w:kern w:val="36"/>
+          <w:lang w:eastAsia="pt-BR"/>
+        </w:rPr>
+        <w:t xml:space="preserve"> uma plataforma onde o administrador terá acesso às informações de hardware do servidor do estado que a empresa se localiza e seus funcionários terão acesso ao ambiente do estado onde se encontram.</w:t>
+      </w:r>
+    </w:p>
+    <w:p>
+      <w:pPr>
+        <w:jc w:val="both"/>
+        <w:rPr>
+          <w:kern w:val="36"/>
+          <w:lang w:eastAsia="pt-BR"/>
+        </w:rPr>
+      </w:pPr>
+      <w:r>
+        <w:rPr>
+          <w:kern w:val="36"/>
+          <w:lang w:eastAsia="pt-BR"/>
+        </w:rPr>
+        <w:t>O usuários receberão alertas quando um possível vazamento de dados ocorrer.</w:t>
+      </w:r>
+    </w:p>
+    <w:p>
+      <w:pPr>
+        <w:jc w:val="both"/>
+        <w:rPr>
+          <w:kern w:val="36"/>
+          <w:sz w:val="16"/>
+          <w:szCs w:val="16"/>
+          <w:lang w:eastAsia="pt-BR"/>
+        </w:rPr>
+      </w:pPr>
+    </w:p>
+    <w:p>
+      <w:pPr>
+        <w:jc w:val="both"/>
+        <w:rPr>
+          <w:kern w:val="36"/>
+          <w:sz w:val="16"/>
+          <w:szCs w:val="16"/>
+          <w:lang w:eastAsia="pt-BR"/>
+        </w:rPr>
+      </w:pPr>
+    </w:p>
+    <w:p>
+      <w:pPr>
+        <w:jc w:val="both"/>
+        <w:rPr>
+          <w:kern w:val="36"/>
+          <w:lang w:eastAsia="pt-BR"/>
+        </w:rPr>
+      </w:pPr>
+    </w:p>
+    <w:p>
+      <w:pPr>
+        <w:jc w:val="both"/>
+        <w:rPr>
+          <w:kern w:val="36"/>
+          <w:lang w:eastAsia="pt-BR"/>
+        </w:rPr>
+      </w:pPr>
+    </w:p>
+    <w:p>
+      <w:pPr>
+        <w:jc w:val="both"/>
+        <w:rPr>
+          <w:kern w:val="36"/>
+          <w:lang w:eastAsia="pt-BR"/>
+        </w:rPr>
+      </w:pPr>
+    </w:p>
+    <w:p>
+      <w:pPr>
+        <w:jc w:val="both"/>
+        <w:rPr>
+          <w:kern w:val="36"/>
+          <w:lang w:eastAsia="pt-BR"/>
+        </w:rPr>
+      </w:pPr>
+    </w:p>
+    <w:p>
+      <w:r>
+        <w:t>Integrantes do grupo:</w:t>
+      </w:r>
+    </w:p>
+    <w:p>
+      <w:r>
+        <w:t>-Bruna Bizaroli Rasmussen</w:t>
+      </w:r>
+    </w:p>
+    <w:p>
+      <w:r>
+        <w:t>-Simone Lopes</w:t>
+      </w:r>
+    </w:p>
+    <w:p>
+      <w:r>
+        <w:t>-Yan Coutinho</w:t>
+      </w:r>
+    </w:p>
+    <w:p>
+      <w:r>
+        <w:t>-</w:t>
+      </w:r>
+      <w:proofErr w:type="spellStart"/>
+      <w:r>
+        <w:t>Kaick</w:t>
+      </w:r>
+      <w:proofErr w:type="spellEnd"/>
+      <w:r>
+        <w:t xml:space="preserve"> </w:t>
+      </w:r>
+      <w:r>
+        <w:t>Senes Barbosa</w:t>
+      </w:r>
+    </w:p>
+    <w:p>
+      <w:r>
+        <w:lastRenderedPageBreak/>
         <w:t>-</w:t>
       </w:r>
       <w:proofErr w:type="spellStart"/>
@@ -7392,6 +7330,92 @@
     </w:lvl>
   </w:abstractNum>
   <w:abstractNum w:abstractNumId="6" w15:restartNumberingAfterBreak="0">
+    <w:nsid w:val="4B4C6B9B"/>
+    <w:multiLevelType w:val="multilevel"/>
+    <w:tmpl w:val="0416001F"/>
+    <w:lvl w:ilvl="0">
+      <w:start w:val="1"/>
+      <w:numFmt w:val="decimal"/>
+      <w:lvlText w:val="%1."/>
+      <w:lvlJc w:val="left"/>
+      <w:pPr>
+        <w:ind w:left="360" w:hanging="360"/>
+      </w:pPr>
+    </w:lvl>
+    <w:lvl w:ilvl="1">
+      <w:start w:val="1"/>
+      <w:numFmt w:val="decimal"/>
+      <w:lvlText w:val="%1.%2."/>
+      <w:lvlJc w:val="left"/>
+      <w:pPr>
+        <w:ind w:left="792" w:hanging="432"/>
+      </w:pPr>
+    </w:lvl>
+    <w:lvl w:ilvl="2">
+      <w:start w:val="1"/>
+      <w:numFmt w:val="decimal"/>
+      <w:lvlText w:val="%1.%2.%3."/>
+      <w:lvlJc w:val="left"/>
+      <w:pPr>
+        <w:ind w:left="1224" w:hanging="504"/>
+      </w:pPr>
+    </w:lvl>
+    <w:lvl w:ilvl="3">
+      <w:start w:val="1"/>
+      <w:numFmt w:val="decimal"/>
+      <w:lvlText w:val="%1.%2.%3.%4."/>
+      <w:lvlJc w:val="left"/>
+      <w:pPr>
+        <w:ind w:left="1728" w:hanging="648"/>
+      </w:pPr>
+    </w:lvl>
+    <w:lvl w:ilvl="4">
+      <w:start w:val="1"/>
+      <w:numFmt w:val="decimal"/>
+      <w:lvlText w:val="%1.%2.%3.%4.%5."/>
+      <w:lvlJc w:val="left"/>
+      <w:pPr>
+        <w:ind w:left="2232" w:hanging="792"/>
+      </w:pPr>
+    </w:lvl>
+    <w:lvl w:ilvl="5">
+      <w:start w:val="1"/>
+      <w:numFmt w:val="decimal"/>
+      <w:lvlText w:val="%1.%2.%3.%4.%5.%6."/>
+      <w:lvlJc w:val="left"/>
+      <w:pPr>
+        <w:ind w:left="2736" w:hanging="936"/>
+      </w:pPr>
+    </w:lvl>
+    <w:lvl w:ilvl="6">
+      <w:start w:val="1"/>
+      <w:numFmt w:val="decimal"/>
+      <w:lvlText w:val="%1.%2.%3.%4.%5.%6.%7."/>
+      <w:lvlJc w:val="left"/>
+      <w:pPr>
+        <w:ind w:left="3240" w:hanging="1080"/>
+      </w:pPr>
+    </w:lvl>
+    <w:lvl w:ilvl="7">
+      <w:start w:val="1"/>
+      <w:numFmt w:val="decimal"/>
+      <w:lvlText w:val="%1.%2.%3.%4.%5.%6.%7.%8."/>
+      <w:lvlJc w:val="left"/>
+      <w:pPr>
+        <w:ind w:left="3744" w:hanging="1224"/>
+      </w:pPr>
+    </w:lvl>
+    <w:lvl w:ilvl="8">
+      <w:start w:val="1"/>
+      <w:numFmt w:val="decimal"/>
+      <w:lvlText w:val="%1.%2.%3.%4.%5.%6.%7.%8.%9."/>
+      <w:lvlJc w:val="left"/>
+      <w:pPr>
+        <w:ind w:left="4320" w:hanging="1440"/>
+      </w:pPr>
+    </w:lvl>
+  </w:abstractNum>
+  <w:abstractNum w:abstractNumId="7" w15:restartNumberingAfterBreak="0">
     <w:nsid w:val="553D45D7"/>
     <w:multiLevelType w:val="multilevel"/>
     <w:tmpl w:val="1764B93C"/>
@@ -7540,7 +7564,7 @@
       </w:rPr>
     </w:lvl>
   </w:abstractNum>
-  <w:abstractNum w:abstractNumId="7" w15:restartNumberingAfterBreak="0">
+  <w:abstractNum w:abstractNumId="8" w15:restartNumberingAfterBreak="0">
     <w:nsid w:val="5C8C2C61"/>
     <w:multiLevelType w:val="multilevel"/>
     <w:tmpl w:val="672A53D4"/>
@@ -7689,7 +7713,7 @@
       </w:rPr>
     </w:lvl>
   </w:abstractNum>
-  <w:abstractNum w:abstractNumId="8" w15:restartNumberingAfterBreak="0">
+  <w:abstractNum w:abstractNumId="9" w15:restartNumberingAfterBreak="0">
     <w:nsid w:val="5FEB0CC4"/>
     <w:multiLevelType w:val="hybridMultilevel"/>
     <w:tmpl w:val="BD005916"/>
@@ -7802,7 +7826,7 @@
       </w:rPr>
     </w:lvl>
   </w:abstractNum>
-  <w:abstractNum w:abstractNumId="9" w15:restartNumberingAfterBreak="0">
+  <w:abstractNum w:abstractNumId="10" w15:restartNumberingAfterBreak="0">
     <w:nsid w:val="66184AB1"/>
     <w:multiLevelType w:val="hybridMultilevel"/>
     <w:tmpl w:val="EA66DF48"/>
@@ -7915,7 +7939,7 @@
       </w:rPr>
     </w:lvl>
   </w:abstractNum>
-  <w:abstractNum w:abstractNumId="10" w15:restartNumberingAfterBreak="0">
+  <w:abstractNum w:abstractNumId="11" w15:restartNumberingAfterBreak="0">
     <w:nsid w:val="6C6BC6D1"/>
     <w:multiLevelType w:val="hybridMultilevel"/>
     <w:tmpl w:val="6E985656"/>
@@ -8028,7 +8052,7 @@
       </w:rPr>
     </w:lvl>
   </w:abstractNum>
-  <w:abstractNum w:abstractNumId="11" w15:restartNumberingAfterBreak="0">
+  <w:abstractNum w:abstractNumId="12" w15:restartNumberingAfterBreak="0">
     <w:nsid w:val="6CB17ED5"/>
     <w:multiLevelType w:val="hybridMultilevel"/>
     <w:tmpl w:val="1D78C438"/>
@@ -8141,7 +8165,96 @@
       </w:rPr>
     </w:lvl>
   </w:abstractNum>
-  <w:abstractNum w:abstractNumId="12" w15:restartNumberingAfterBreak="0">
+  <w:abstractNum w:abstractNumId="13" w15:restartNumberingAfterBreak="0">
+    <w:nsid w:val="731079E3"/>
+    <w:multiLevelType w:val="hybridMultilevel"/>
+    <w:tmpl w:val="91086EB8"/>
+    <w:lvl w:ilvl="0" w:tplc="0416000F">
+      <w:start w:val="1"/>
+      <w:numFmt w:val="decimal"/>
+      <w:lvlText w:val="%1."/>
+      <w:lvlJc w:val="left"/>
+      <w:pPr>
+        <w:ind w:left="720" w:hanging="360"/>
+      </w:pPr>
+      <w:rPr>
+        <w:rFonts w:hint="default"/>
+      </w:rPr>
+    </w:lvl>
+    <w:lvl w:ilvl="1" w:tplc="04160019" w:tentative="1">
+      <w:start w:val="1"/>
+      <w:numFmt w:val="lowerLetter"/>
+      <w:lvlText w:val="%2."/>
+      <w:lvlJc w:val="left"/>
+      <w:pPr>
+        <w:ind w:left="1440" w:hanging="360"/>
+      </w:pPr>
+    </w:lvl>
+    <w:lvl w:ilvl="2" w:tplc="0416001B" w:tentative="1">
+      <w:start w:val="1"/>
+      <w:numFmt w:val="lowerRoman"/>
+      <w:lvlText w:val="%3."/>
+      <w:lvlJc w:val="right"/>
+      <w:pPr>
+        <w:ind w:left="2160" w:hanging="180"/>
+      </w:pPr>
+    </w:lvl>
+    <w:lvl w:ilvl="3" w:tplc="0416000F" w:tentative="1">
+      <w:start w:val="1"/>
+      <w:numFmt w:val="decimal"/>
+      <w:lvlText w:val="%4."/>
+      <w:lvlJc w:val="left"/>
+      <w:pPr>
+        <w:ind w:left="2880" w:hanging="360"/>
+      </w:pPr>
+    </w:lvl>
+    <w:lvl w:ilvl="4" w:tplc="04160019" w:tentative="1">
+      <w:start w:val="1"/>
+      <w:numFmt w:val="lowerLetter"/>
+      <w:lvlText w:val="%5."/>
+      <w:lvlJc w:val="left"/>
+      <w:pPr>
+        <w:ind w:left="3600" w:hanging="360"/>
+      </w:pPr>
+    </w:lvl>
+    <w:lvl w:ilvl="5" w:tplc="0416001B" w:tentative="1">
+      <w:start w:val="1"/>
+      <w:numFmt w:val="lowerRoman"/>
+      <w:lvlText w:val="%6."/>
+      <w:lvlJc w:val="right"/>
+      <w:pPr>
+        <w:ind w:left="4320" w:hanging="180"/>
+      </w:pPr>
+    </w:lvl>
+    <w:lvl w:ilvl="6" w:tplc="0416000F" w:tentative="1">
+      <w:start w:val="1"/>
+      <w:numFmt w:val="decimal"/>
+      <w:lvlText w:val="%7."/>
+      <w:lvlJc w:val="left"/>
+      <w:pPr>
+        <w:ind w:left="5040" w:hanging="360"/>
+      </w:pPr>
+    </w:lvl>
+    <w:lvl w:ilvl="7" w:tplc="04160019" w:tentative="1">
+      <w:start w:val="1"/>
+      <w:numFmt w:val="lowerLetter"/>
+      <w:lvlText w:val="%8."/>
+      <w:lvlJc w:val="left"/>
+      <w:pPr>
+        <w:ind w:left="5760" w:hanging="360"/>
+      </w:pPr>
+    </w:lvl>
+    <w:lvl w:ilvl="8" w:tplc="0416001B" w:tentative="1">
+      <w:start w:val="1"/>
+      <w:numFmt w:val="lowerRoman"/>
+      <w:lvlText w:val="%9."/>
+      <w:lvlJc w:val="right"/>
+      <w:pPr>
+        <w:ind w:left="6480" w:hanging="180"/>
+      </w:pPr>
+    </w:lvl>
+  </w:abstractNum>
+  <w:abstractNum w:abstractNumId="14" w15:restartNumberingAfterBreak="0">
     <w:nsid w:val="7B0B36AF"/>
     <w:multiLevelType w:val="multilevel"/>
     <w:tmpl w:val="1FD45AA8"/>
@@ -8254,7 +8367,7 @@
       </w:rPr>
     </w:lvl>
   </w:abstractNum>
-  <w:abstractNum w:abstractNumId="13" w15:restartNumberingAfterBreak="0">
+  <w:abstractNum w:abstractNumId="15" w15:restartNumberingAfterBreak="0">
     <w:nsid w:val="7D7255E9"/>
     <w:multiLevelType w:val="multilevel"/>
     <w:tmpl w:val="197E4BEE"/>
@@ -8376,16 +8489,16 @@
     </w:lvl>
   </w:abstractNum>
   <w:num w:numId="1" w16cid:durableId="2076928444">
-    <w:abstractNumId w:val="8"/>
+    <w:abstractNumId w:val="9"/>
   </w:num>
   <w:num w:numId="2" w16cid:durableId="2066565836">
+    <w:abstractNumId w:val="11"/>
+  </w:num>
+  <w:num w:numId="3" w16cid:durableId="496845430">
     <w:abstractNumId w:val="10"/>
   </w:num>
-  <w:num w:numId="3" w16cid:durableId="496845430">
-    <w:abstractNumId w:val="9"/>
-  </w:num>
   <w:num w:numId="4" w16cid:durableId="1851064969">
-    <w:abstractNumId w:val="6"/>
+    <w:abstractNumId w:val="7"/>
   </w:num>
   <w:num w:numId="5" w16cid:durableId="1817524184">
     <w:abstractNumId w:val="3"/>
@@ -8400,22 +8513,28 @@
     <w:abstractNumId w:val="0"/>
   </w:num>
   <w:num w:numId="9" w16cid:durableId="485975169">
-    <w:abstractNumId w:val="7"/>
+    <w:abstractNumId w:val="8"/>
   </w:num>
   <w:num w:numId="10" w16cid:durableId="1165052013">
-    <w:abstractNumId w:val="13"/>
+    <w:abstractNumId w:val="15"/>
   </w:num>
   <w:num w:numId="11" w16cid:durableId="954600171">
-    <w:abstractNumId w:val="12"/>
+    <w:abstractNumId w:val="14"/>
   </w:num>
   <w:num w:numId="12" w16cid:durableId="1187522209">
     <w:abstractNumId w:val="5"/>
   </w:num>
   <w:num w:numId="13" w16cid:durableId="1512144713">
-    <w:abstractNumId w:val="11"/>
+    <w:abstractNumId w:val="12"/>
   </w:num>
   <w:num w:numId="14" w16cid:durableId="1148984709">
     <w:abstractNumId w:val="4"/>
+  </w:num>
+  <w:num w:numId="15" w16cid:durableId="1887524584">
+    <w:abstractNumId w:val="6"/>
+  </w:num>
+  <w:num w:numId="16" w16cid:durableId="322129703">
+    <w:abstractNumId w:val="13"/>
   </w:num>
 </w:numbering>
 </file>
@@ -8891,7 +9010,6 @@
     <w:next w:val="Normal"/>
     <w:link w:val="Ttulo4Char"/>
     <w:uiPriority w:val="9"/>
-    <w:semiHidden/>
     <w:unhideWhenUsed/>
     <w:qFormat/>
     <w:rsid w:val="00A51C63"/>
@@ -9160,7 +9278,6 @@
     <w:basedOn w:val="Fontepargpadro"/>
     <w:link w:val="Ttulo4"/>
     <w:uiPriority w:val="9"/>
-    <w:semiHidden/>
     <w:rsid w:val="00A51C63"/>
     <w:rPr>
       <w:rFonts w:asciiTheme="majorHAnsi" w:eastAsiaTheme="majorEastAsia" w:hAnsiTheme="majorHAnsi" w:cstheme="majorBidi"/>
@@ -9805,9 +9922,12 @@
 </file>
 
 <file path=customXml/item1.xml><?xml version="1.0" encoding="utf-8"?>
-<p:properties xmlns:p="http://schemas.microsoft.com/office/2006/metadata/properties" xmlns:xsi="http://www.w3.org/2001/XMLSchema-instance" xmlns:pc="http://schemas.microsoft.com/office/infopath/2007/PartnerControls">
-  <documentManagement/>
-</p:properties>
+<?mso-contentType ?>
+<FormTemplates xmlns="http://schemas.microsoft.com/sharepoint/v3/contenttype/forms">
+  <Display>DocumentLibraryForm</Display>
+  <Edit>DocumentLibraryForm</Edit>
+  <New>DocumentLibraryForm</New>
+</FormTemplates>
 </file>
 
 <file path=customXml/item2.xml><?xml version="1.0" encoding="utf-8"?>
@@ -9955,26 +10075,15 @@
 </file>
 
 <file path=customXml/item3.xml><?xml version="1.0" encoding="utf-8"?>
-<?mso-contentType ?>
-<FormTemplates xmlns="http://schemas.microsoft.com/sharepoint/v3/contenttype/forms">
-  <Display>DocumentLibraryForm</Display>
-  <Edit>DocumentLibraryForm</Edit>
-  <New>DocumentLibraryForm</New>
-</FormTemplates>
+<p:properties xmlns:p="http://schemas.microsoft.com/office/2006/metadata/properties" xmlns:xsi="http://www.w3.org/2001/XMLSchema-instance" xmlns:pc="http://schemas.microsoft.com/office/infopath/2007/PartnerControls">
+  <documentManagement/>
+</p:properties>
 </file>
 
 <file path=customXml/itemProps1.xml><?xml version="1.0" encoding="utf-8"?>
-<ds:datastoreItem xmlns:ds="http://schemas.openxmlformats.org/officeDocument/2006/customXml" ds:itemID="{262A4C14-DCF8-4F9F-AD86-C2B98BF29D61}">
+<ds:datastoreItem xmlns:ds="http://schemas.openxmlformats.org/officeDocument/2006/customXml" ds:itemID="{271AAFB7-FA68-4D1D-9CDC-00A85F7B88BE}">
   <ds:schemaRefs>
-    <ds:schemaRef ds:uri="http://schemas.openxmlformats.org/package/2006/metadata/core-properties"/>
-    <ds:schemaRef ds:uri="http://schemas.microsoft.com/office/infopath/2007/PartnerControls"/>
-    <ds:schemaRef ds:uri="7e3e0be5-176d-46b8-96a4-5fa1080099c9"/>
-    <ds:schemaRef ds:uri="http://schemas.microsoft.com/office/2006/documentManagement/types"/>
-    <ds:schemaRef ds:uri="http://www.w3.org/XML/1998/namespace"/>
-    <ds:schemaRef ds:uri="http://purl.org/dc/dcmitype/"/>
-    <ds:schemaRef ds:uri="http://purl.org/dc/terms/"/>
-    <ds:schemaRef ds:uri="http://schemas.microsoft.com/office/2006/metadata/properties"/>
-    <ds:schemaRef ds:uri="http://purl.org/dc/elements/1.1/"/>
+    <ds:schemaRef ds:uri="http://schemas.microsoft.com/sharepoint/v3/contenttype/forms"/>
   </ds:schemaRefs>
 </ds:datastoreItem>
 </file>
@@ -9998,9 +10107,10 @@
 </file>
 
 <file path=customXml/itemProps3.xml><?xml version="1.0" encoding="utf-8"?>
-<ds:datastoreItem xmlns:ds="http://schemas.openxmlformats.org/officeDocument/2006/customXml" ds:itemID="{271AAFB7-FA68-4D1D-9CDC-00A85F7B88BE}">
+<ds:datastoreItem xmlns:ds="http://schemas.openxmlformats.org/officeDocument/2006/customXml" ds:itemID="{262A4C14-DCF8-4F9F-AD86-C2B98BF29D61}">
   <ds:schemaRefs>
-    <ds:schemaRef ds:uri="http://schemas.microsoft.com/sharepoint/v3/contenttype/forms"/>
+    <ds:schemaRef ds:uri="http://schemas.microsoft.com/office/2006/metadata/properties"/>
+    <ds:schemaRef ds:uri="http://schemas.microsoft.com/office/infopath/2007/PartnerControls"/>
   </ds:schemaRefs>
 </ds:datastoreItem>
 </file>
</xml_diff>

<commit_message>
atualizando nomes na documentação e adicionando analise swot
</commit_message>
<xml_diff>
--- a/Documentação/6tracker_documentacao.docx
+++ b/Documentação/6tracker_documentacao.docx
@@ -217,54 +217,14 @@
           <w:lang w:eastAsia="pt-BR"/>
         </w:rPr>
       </w:pPr>
-      <w:proofErr w:type="spellStart"/>
-      <w:r>
-        <w:rPr>
-          <w:rFonts w:ascii="Arial" w:hAnsi="Arial" w:cs="Arial"/>
-          <w:sz w:val="24"/>
-          <w:szCs w:val="24"/>
-          <w:lang w:eastAsia="pt-BR"/>
-        </w:rPr>
-        <w:t>Brudney</w:t>
-      </w:r>
-      <w:proofErr w:type="spellEnd"/>
-      <w:r>
-        <w:rPr>
-          <w:rFonts w:ascii="Arial" w:hAnsi="Arial" w:cs="Arial"/>
-          <w:sz w:val="24"/>
-          <w:szCs w:val="24"/>
-          <w:lang w:eastAsia="pt-BR"/>
-        </w:rPr>
-        <w:t xml:space="preserve"> </w:t>
-      </w:r>
-      <w:proofErr w:type="spellStart"/>
-      <w:r>
-        <w:rPr>
-          <w:rFonts w:ascii="Arial" w:hAnsi="Arial" w:cs="Arial"/>
-          <w:sz w:val="24"/>
-          <w:szCs w:val="24"/>
-          <w:lang w:eastAsia="pt-BR"/>
-        </w:rPr>
-        <w:t>Juvencio</w:t>
-      </w:r>
-      <w:proofErr w:type="spellEnd"/>
-      <w:r>
-        <w:rPr>
-          <w:rFonts w:ascii="Arial" w:hAnsi="Arial" w:cs="Arial"/>
-          <w:sz w:val="24"/>
-          <w:szCs w:val="24"/>
-          <w:lang w:eastAsia="pt-BR"/>
-        </w:rPr>
-        <w:t xml:space="preserve"> Ramos Junior</w:t>
-      </w:r>
-      <w:r>
-        <w:rPr>
-          <w:rFonts w:ascii="Arial" w:hAnsi="Arial" w:cs="Arial"/>
-          <w:sz w:val="24"/>
-          <w:szCs w:val="24"/>
-          <w:lang w:eastAsia="pt-BR"/>
-        </w:rPr>
-        <w:t xml:space="preserve"> </w:t>
+      <w:r>
+        <w:rPr>
+          <w:rFonts w:ascii="Arial" w:hAnsi="Arial" w:cs="Arial"/>
+          <w:sz w:val="24"/>
+          <w:szCs w:val="24"/>
+          <w:lang w:eastAsia="pt-BR"/>
+        </w:rPr>
+        <w:t>Christian Miguel Bellei</w:t>
       </w:r>
     </w:p>
     <w:p>
@@ -283,7 +243,7 @@
           <w:szCs w:val="24"/>
           <w:lang w:eastAsia="pt-BR"/>
         </w:rPr>
-        <w:t>Bruna Bizaroli Rasmussen</w:t>
+        <w:t>Eduardo Medina</w:t>
       </w:r>
     </w:p>
     <w:p>
@@ -302,19 +262,8 @@
           <w:szCs w:val="24"/>
           <w:lang w:eastAsia="pt-BR"/>
         </w:rPr>
-        <w:t xml:space="preserve">Danilo Pereira de </w:t>
-      </w:r>
-      <w:proofErr w:type="spellStart"/>
-      <w:r>
-        <w:rPr>
-          <w:rFonts w:ascii="Arial" w:hAnsi="Arial" w:cs="Arial"/>
-          <w:sz w:val="24"/>
-          <w:szCs w:val="24"/>
-          <w:lang w:eastAsia="pt-BR"/>
-        </w:rPr>
-        <w:t>Araujo</w:t>
-      </w:r>
-      <w:proofErr w:type="spellEnd"/>
+        <w:t>Guilherme Gonçalves</w:t>
+      </w:r>
     </w:p>
     <w:p>
       <w:pPr>
@@ -325,42 +274,14 @@
           <w:lang w:eastAsia="pt-BR"/>
         </w:rPr>
       </w:pPr>
-      <w:proofErr w:type="spellStart"/>
-      <w:r>
-        <w:rPr>
-          <w:rFonts w:ascii="Arial" w:hAnsi="Arial" w:cs="Arial"/>
-          <w:sz w:val="24"/>
-          <w:szCs w:val="24"/>
-          <w:lang w:eastAsia="pt-BR"/>
-        </w:rPr>
-        <w:t>Kaick</w:t>
-      </w:r>
-      <w:proofErr w:type="spellEnd"/>
-      <w:r>
-        <w:rPr>
-          <w:rFonts w:ascii="Arial" w:hAnsi="Arial" w:cs="Arial"/>
-          <w:sz w:val="24"/>
-          <w:szCs w:val="24"/>
-          <w:lang w:eastAsia="pt-BR"/>
-        </w:rPr>
-        <w:t xml:space="preserve"> Scenes</w:t>
-      </w:r>
-      <w:r>
-        <w:rPr>
-          <w:rFonts w:ascii="Arial" w:hAnsi="Arial" w:cs="Arial"/>
-          <w:sz w:val="24"/>
-          <w:szCs w:val="24"/>
-          <w:lang w:eastAsia="pt-BR"/>
-        </w:rPr>
-        <w:t xml:space="preserve"> </w:t>
-      </w:r>
-      <w:r>
-        <w:rPr>
-          <w:rFonts w:ascii="Arial" w:hAnsi="Arial" w:cs="Arial"/>
-          <w:sz w:val="24"/>
-          <w:szCs w:val="24"/>
-        </w:rPr>
-        <w:t>Barbosa</w:t>
+      <w:r>
+        <w:rPr>
+          <w:rFonts w:ascii="Arial" w:hAnsi="Arial" w:cs="Arial"/>
+          <w:sz w:val="24"/>
+          <w:szCs w:val="24"/>
+          <w:lang w:eastAsia="pt-BR"/>
+        </w:rPr>
+        <w:t>Isabel Bermudes</w:t>
       </w:r>
     </w:p>
     <w:p>
@@ -379,7 +300,7 @@
           <w:szCs w:val="24"/>
           <w:lang w:eastAsia="pt-BR"/>
         </w:rPr>
-        <w:t>Simone Lopes dos Santos</w:t>
+        <w:t>Livia Yasmin Lanes</w:t>
       </w:r>
     </w:p>
     <w:p>
@@ -398,19 +319,8 @@
           <w:szCs w:val="24"/>
           <w:lang w:eastAsia="pt-BR"/>
         </w:rPr>
-        <w:t xml:space="preserve">Yan Coutinho </w:t>
-      </w:r>
-      <w:proofErr w:type="spellStart"/>
-      <w:r>
-        <w:rPr>
-          <w:rFonts w:ascii="Arial" w:hAnsi="Arial" w:cs="Arial"/>
-          <w:sz w:val="24"/>
-          <w:szCs w:val="24"/>
-          <w:lang w:eastAsia="pt-BR"/>
-        </w:rPr>
-        <w:t>Cesario</w:t>
-      </w:r>
-      <w:proofErr w:type="spellEnd"/>
+        <w:t>Tiago Ferreira Navarro</w:t>
+      </w:r>
     </w:p>
     <w:p>
       <w:pPr>
@@ -469,19 +379,8 @@
           <w:szCs w:val="24"/>
           <w:lang w:eastAsia="pt-BR"/>
         </w:rPr>
-        <w:t xml:space="preserve">São Paulo Tech </w:t>
-      </w:r>
-      <w:proofErr w:type="spellStart"/>
-      <w:r>
-        <w:rPr>
-          <w:rFonts w:ascii="Arial" w:hAnsi="Arial" w:cs="Arial"/>
-          <w:sz w:val="24"/>
-          <w:szCs w:val="24"/>
-          <w:lang w:eastAsia="pt-BR"/>
-        </w:rPr>
-        <w:t>School</w:t>
-      </w:r>
-      <w:proofErr w:type="spellEnd"/>
+        <w:t>São Paulo Tech School</w:t>
+      </w:r>
     </w:p>
     <w:p>
       <w:pPr>
@@ -612,7 +511,25 @@
           <w:szCs w:val="24"/>
           <w:lang w:eastAsia="pt-BR"/>
         </w:rPr>
-        <w:t xml:space="preserve"> mas também falhas simples de configurações de segurança que poderiam ser facilmente corrigidas por equipes especializadas. </w:t>
+        <w:t xml:space="preserve"> </w:t>
+      </w:r>
+      <w:r>
+        <w:rPr>
+          <w:rFonts w:ascii="Arial" w:hAnsi="Arial" w:cs="Arial"/>
+          <w:sz w:val="24"/>
+          <w:szCs w:val="24"/>
+          <w:lang w:eastAsia="pt-BR"/>
+        </w:rPr>
+        <w:t>M</w:t>
+      </w:r>
+      <w:r>
+        <w:rPr>
+          <w:rFonts w:ascii="Arial" w:hAnsi="Arial" w:cs="Arial"/>
+          <w:sz w:val="24"/>
+          <w:szCs w:val="24"/>
+          <w:lang w:eastAsia="pt-BR"/>
+        </w:rPr>
+        <w:t xml:space="preserve">as também falhas simples de configurações de segurança que poderiam ser facilmente corrigidas por equipes especializadas. </w:t>
       </w:r>
     </w:p>
     <w:p>
@@ -10504,6 +10421,12 @@
 </file>
 
 <file path=customXml/item2.xml><?xml version="1.0" encoding="utf-8"?>
+<p:properties xmlns:p="http://schemas.microsoft.com/office/2006/metadata/properties" xmlns:xsi="http://www.w3.org/2001/XMLSchema-instance" xmlns:pc="http://schemas.microsoft.com/office/infopath/2007/PartnerControls">
+  <documentManagement/>
+</p:properties>
+</file>
+
+<file path=customXml/item3.xml><?xml version="1.0" encoding="utf-8"?>
 <ct:contentTypeSchema xmlns:ct="http://schemas.microsoft.com/office/2006/metadata/contentType" xmlns:ma="http://schemas.microsoft.com/office/2006/metadata/properties/metaAttributes" ct:_="" ma:_="" ma:contentTypeName="Documento" ma:contentTypeID="0x0101009D768EA48589C1409C8878E742FE8963" ma:contentTypeVersion="4" ma:contentTypeDescription="Crie um novo documento." ma:contentTypeScope="" ma:versionID="c39abfd5bce2571bcdb11c0191b4c7d1">
   <xsd:schema xmlns:xsd="http://www.w3.org/2001/XMLSchema" xmlns:xs="http://www.w3.org/2001/XMLSchema" xmlns:p="http://schemas.microsoft.com/office/2006/metadata/properties" xmlns:ns2="7e3e0be5-176d-46b8-96a4-5fa1080099c9" targetNamespace="http://schemas.microsoft.com/office/2006/metadata/properties" ma:root="true" ma:fieldsID="a1259b3fc8c3cc0b4856f48ce970e0f2" ns2:_="">
     <xsd:import namespace="7e3e0be5-176d-46b8-96a4-5fa1080099c9"/>
@@ -10647,12 +10570,6 @@
 </ct:contentTypeSchema>
 </file>
 
-<file path=customXml/item3.xml><?xml version="1.0" encoding="utf-8"?>
-<p:properties xmlns:p="http://schemas.microsoft.com/office/2006/metadata/properties" xmlns:xsi="http://www.w3.org/2001/XMLSchema-instance" xmlns:pc="http://schemas.microsoft.com/office/infopath/2007/PartnerControls">
-  <documentManagement/>
-</p:properties>
-</file>
-
 <file path=customXml/itemProps1.xml><?xml version="1.0" encoding="utf-8"?>
 <ds:datastoreItem xmlns:ds="http://schemas.openxmlformats.org/officeDocument/2006/customXml" ds:itemID="{271AAFB7-FA68-4D1D-9CDC-00A85F7B88BE}">
   <ds:schemaRefs>
@@ -10662,6 +10579,15 @@
 </file>
 
 <file path=customXml/itemProps2.xml><?xml version="1.0" encoding="utf-8"?>
+<ds:datastoreItem xmlns:ds="http://schemas.openxmlformats.org/officeDocument/2006/customXml" ds:itemID="{262A4C14-DCF8-4F9F-AD86-C2B98BF29D61}">
+  <ds:schemaRefs>
+    <ds:schemaRef ds:uri="http://schemas.microsoft.com/office/2006/metadata/properties"/>
+    <ds:schemaRef ds:uri="http://schemas.microsoft.com/office/infopath/2007/PartnerControls"/>
+  </ds:schemaRefs>
+</ds:datastoreItem>
+</file>
+
+<file path=customXml/itemProps3.xml><?xml version="1.0" encoding="utf-8"?>
 <ds:datastoreItem xmlns:ds="http://schemas.openxmlformats.org/officeDocument/2006/customXml" ds:itemID="{2BE3AA29-BD05-424B-8BF1-FEC55BC83D2F}">
   <ds:schemaRefs>
     <ds:schemaRef ds:uri="http://schemas.microsoft.com/office/2006/metadata/contentType"/>
@@ -10677,13 +10603,4 @@
     <ds:schemaRef ds:uri="http://schemas.microsoft.com/internal/obd"/>
   </ds:schemaRefs>
 </ds:datastoreItem>
-</file>
-
-<file path=customXml/itemProps3.xml><?xml version="1.0" encoding="utf-8"?>
-<ds:datastoreItem xmlns:ds="http://schemas.openxmlformats.org/officeDocument/2006/customXml" ds:itemID="{262A4C14-DCF8-4F9F-AD86-C2B98BF29D61}">
-  <ds:schemaRefs>
-    <ds:schemaRef ds:uri="http://schemas.microsoft.com/office/2006/metadata/properties"/>
-    <ds:schemaRef ds:uri="http://schemas.microsoft.com/office/infopath/2007/PartnerControls"/>
-  </ds:schemaRefs>
-</ds:datastoreItem>
 </file>
</xml_diff>